<commit_message>
thêm file "struts-Document/struts2_tutorial.pdf". sửa file "plan.docx"
thêm mssv trong file "plan.docx"
</commit_message>
<xml_diff>
--- a/Plan/Plan.docx
+++ b/Plan/Plan.docx
@@ -142,6 +142,22 @@
           <w:sz w:val="32"/>
         </w:rPr>
         <w:t>Võ Mạnh Tường</w:t>
+      </w:r>
+      <w:r>
+        <w:rPr>
+          <w:rFonts w:cs="Arial"/>
+          <w:sz w:val="32"/>
+        </w:rPr>
+        <w:t xml:space="preserve"> </w:t>
+      </w:r>
+      <w:bookmarkStart w:id="0" w:name="_GoBack"/>
+      <w:bookmarkEnd w:id="0"/>
+      <w:r>
+        <w:rPr>
+          <w:rFonts w:cs="Arial"/>
+          <w:sz w:val="32"/>
+        </w:rPr>
+        <w:t>1111365</w:t>
       </w:r>
     </w:p>
     <w:p>
@@ -1478,12 +1494,12 @@
           <w:numId w:val="1"/>
         </w:numPr>
       </w:pPr>
-      <w:bookmarkStart w:id="0" w:name="_Toc396521975"/>
+      <w:bookmarkStart w:id="1" w:name="_Toc396521975"/>
       <w:r>
         <w:lastRenderedPageBreak/>
         <w:t>Tổ chức nhóm phát triển phần mềm</w:t>
       </w:r>
-      <w:bookmarkEnd w:id="0"/>
+      <w:bookmarkEnd w:id="1"/>
     </w:p>
     <w:tbl>
       <w:tblPr>
@@ -1818,12 +1834,7 @@
           </w:tcPr>
           <w:p>
             <w:r>
-              <w:t>tuong.vom</w:t>
-            </w:r>
-            <w:bookmarkStart w:id="1" w:name="_GoBack"/>
-            <w:bookmarkEnd w:id="1"/>
-            <w:r>
-              <w:t>anh</w:t>
+              <w:t>tuong.vomanh</w:t>
             </w:r>
           </w:p>
         </w:tc>
@@ -17772,6 +17783,7 @@
       <w:spacing w:after="0" w:line="240" w:lineRule="auto"/>
     </w:pPr>
     <w:tblPr>
+      <w:tblInd w:w="0" w:type="dxa"/>
       <w:tblBorders>
         <w:top w:val="single" w:sz="4" w:space="0" w:color="auto"/>
         <w:left w:val="single" w:sz="4" w:space="0" w:color="auto"/>
@@ -17780,6 +17792,12 @@
         <w:insideH w:val="single" w:sz="4" w:space="0" w:color="auto"/>
         <w:insideV w:val="single" w:sz="4" w:space="0" w:color="auto"/>
       </w:tblBorders>
+      <w:tblCellMar>
+        <w:top w:w="0" w:type="dxa"/>
+        <w:left w:w="108" w:type="dxa"/>
+        <w:bottom w:w="0" w:type="dxa"/>
+        <w:right w:w="108" w:type="dxa"/>
+      </w:tblCellMar>
     </w:tblPr>
   </w:style>
   <w:style w:type="character" w:styleId="Hyperlink">

</xml_diff>